<commit_message>
added phone icons for calls
</commit_message>
<xml_diff>
--- a/wp.docx
+++ b/wp.docx
@@ -338,6 +338,150 @@
           <w:lang w:eastAsia="es-ES"/>
         </w:rPr>
         <w:t>se han ocultado los iconos y el link</w:t>
+      </w:r>
+    </w:p>
+    <w:p>
+      <w:pPr>
+        <w:spacing w:after="0" w:line="285" w:lineRule="atLeast"/>
+        <w:rPr>
+          <w:rFonts w:ascii="Consolas" w:eastAsia="Times New Roman" w:hAnsi="Consolas" w:cs="Times New Roman"/>
+          <w:sz w:val="21"/>
+          <w:szCs w:val="21"/>
+          <w:lang w:eastAsia="es-ES"/>
+        </w:rPr>
+      </w:pPr>
+    </w:p>
+    <w:p>
+      <w:pPr>
+        <w:spacing w:after="0" w:line="285" w:lineRule="atLeast"/>
+        <w:rPr>
+          <w:rFonts w:ascii="Consolas" w:eastAsia="Times New Roman" w:hAnsi="Consolas" w:cs="Times New Roman"/>
+          <w:sz w:val="21"/>
+          <w:szCs w:val="21"/>
+          <w:lang w:eastAsia="es-ES"/>
+        </w:rPr>
+      </w:pPr>
+      <w:proofErr w:type="spellStart"/>
+      <w:r>
+        <w:rPr>
+          <w:rFonts w:ascii="Consolas" w:eastAsia="Times New Roman" w:hAnsi="Consolas" w:cs="Times New Roman"/>
+          <w:sz w:val="21"/>
+          <w:szCs w:val="21"/>
+          <w:lang w:eastAsia="es-ES"/>
+        </w:rPr>
+        <w:t>wp-content</w:t>
+      </w:r>
+      <w:proofErr w:type="spellEnd"/>
+      <w:r>
+        <w:rPr>
+          <w:rFonts w:ascii="Consolas" w:eastAsia="Times New Roman" w:hAnsi="Consolas" w:cs="Times New Roman"/>
+          <w:sz w:val="21"/>
+          <w:szCs w:val="21"/>
+          <w:lang w:eastAsia="es-ES"/>
+        </w:rPr>
+        <w:t>\</w:t>
+      </w:r>
+      <w:proofErr w:type="spellStart"/>
+      <w:r>
+        <w:rPr>
+          <w:rFonts w:ascii="Consolas" w:eastAsia="Times New Roman" w:hAnsi="Consolas" w:cs="Times New Roman"/>
+          <w:sz w:val="21"/>
+          <w:szCs w:val="21"/>
+          <w:lang w:eastAsia="es-ES"/>
+        </w:rPr>
+        <w:t>themes</w:t>
+      </w:r>
+      <w:proofErr w:type="spellEnd"/>
+      <w:r>
+        <w:rPr>
+          <w:rFonts w:ascii="Consolas" w:eastAsia="Times New Roman" w:hAnsi="Consolas" w:cs="Times New Roman"/>
+          <w:sz w:val="21"/>
+          <w:szCs w:val="21"/>
+          <w:lang w:eastAsia="es-ES"/>
+        </w:rPr>
+        <w:t>\</w:t>
+      </w:r>
+      <w:proofErr w:type="spellStart"/>
+      <w:r>
+        <w:rPr>
+          <w:rFonts w:ascii="Consolas" w:eastAsia="Times New Roman" w:hAnsi="Consolas" w:cs="Times New Roman"/>
+          <w:sz w:val="21"/>
+          <w:szCs w:val="21"/>
+          <w:lang w:eastAsia="es-ES"/>
+        </w:rPr>
+        <w:t>allegiant</w:t>
+      </w:r>
+      <w:proofErr w:type="spellEnd"/>
+      <w:r>
+        <w:rPr>
+          <w:rFonts w:ascii="Consolas" w:eastAsia="Times New Roman" w:hAnsi="Consolas" w:cs="Times New Roman"/>
+          <w:sz w:val="21"/>
+          <w:szCs w:val="21"/>
+          <w:lang w:eastAsia="es-ES"/>
+        </w:rPr>
+        <w:t>\</w:t>
+      </w:r>
+      <w:proofErr w:type="spellStart"/>
+      <w:r>
+        <w:rPr>
+          <w:rFonts w:ascii="Consolas" w:eastAsia="Times New Roman" w:hAnsi="Consolas" w:cs="Times New Roman"/>
+          <w:sz w:val="21"/>
+          <w:szCs w:val="21"/>
+          <w:lang w:eastAsia="es-ES"/>
+        </w:rPr>
+        <w:t>template-parts</w:t>
+      </w:r>
+      <w:proofErr w:type="spellEnd"/>
+      <w:r>
+        <w:rPr>
+          <w:rFonts w:ascii="Consolas" w:eastAsia="Times New Roman" w:hAnsi="Consolas" w:cs="Times New Roman"/>
+          <w:sz w:val="21"/>
+          <w:szCs w:val="21"/>
+          <w:lang w:eastAsia="es-ES"/>
+        </w:rPr>
+        <w:t>\</w:t>
+      </w:r>
+      <w:proofErr w:type="spellStart"/>
+      <w:r>
+        <w:rPr>
+          <w:rFonts w:ascii="Consolas" w:eastAsia="Times New Roman" w:hAnsi="Consolas" w:cs="Times New Roman"/>
+          <w:sz w:val="21"/>
+          <w:szCs w:val="21"/>
+          <w:lang w:eastAsia="es-ES"/>
+        </w:rPr>
+        <w:t>element-portfolio.php</w:t>
+      </w:r>
+      <w:proofErr w:type="spellEnd"/>
+    </w:p>
+    <w:p>
+      <w:pPr>
+        <w:spacing w:after="0" w:line="285" w:lineRule="atLeast"/>
+        <w:rPr>
+          <w:rFonts w:ascii="Consolas" w:eastAsia="Times New Roman" w:hAnsi="Consolas" w:cs="Times New Roman"/>
+          <w:sz w:val="21"/>
+          <w:szCs w:val="21"/>
+          <w:lang w:eastAsia="es-ES"/>
+        </w:rPr>
+      </w:pPr>
+    </w:p>
+    <w:p>
+      <w:pPr>
+        <w:spacing w:after="0" w:line="285" w:lineRule="atLeast"/>
+        <w:rPr>
+          <w:rFonts w:ascii="Consolas" w:eastAsia="Times New Roman" w:hAnsi="Consolas" w:cs="Times New Roman"/>
+          <w:sz w:val="21"/>
+          <w:szCs w:val="21"/>
+          <w:lang w:eastAsia="es-ES"/>
+        </w:rPr>
+      </w:pPr>
+      <w:r>
+        <w:rPr>
+          <w:rFonts w:ascii="Consolas" w:eastAsia="Times New Roman" w:hAnsi="Consolas" w:cs="Times New Roman"/>
+          <w:sz w:val="21"/>
+          <w:szCs w:val="21"/>
+          <w:lang w:eastAsia="es-ES"/>
+        </w:rPr>
+        <w:t>se ha comentado el link de la sección servicios</w:t>
       </w:r>
       <w:bookmarkStart w:id="0" w:name="_GoBack"/>
       <w:bookmarkEnd w:id="0"/>

</xml_diff>